<commit_message>
Completed Introduction and updated the reference along with it.
</commit_message>
<xml_diff>
--- a/Rough Report/4.introduction onwards.docx
+++ b/Rough Report/4.introduction onwards.docx
@@ -14,8 +14,6 @@
           <w:lang w:val="en-US"/>
         </w:rPr>
       </w:pPr>
-      <w:bookmarkStart w:id="0" w:name="_GoBack"/>
-      <w:bookmarkEnd w:id="0"/>
       <w:r>
         <w:rPr>
           <w:rFonts w:ascii="Times New Roman" w:hAnsi="Times New Roman"/>
@@ -59,423 +57,465 @@
         <w:rPr>
           <w:lang w:val="en-US"/>
         </w:rPr>
-        <w:t>A</w:t>
-      </w:r>
-      <w:r>
-        <w:rPr>
-          <w:lang w:val="en-US"/>
-        </w:rPr>
-        <w:t xml:space="preserve"> communicable disease monitoring system serves two key functions</w:t>
-      </w:r>
-    </w:p>
-    <w:p>
-      <w:pPr>
-        <w:pStyle w:val="SRSAnnexureA1"/>
-        <w:numPr>
-          <w:ilvl w:val="0"/>
-          <w:numId w:val="15"/>
-        </w:numPr>
-        <w:spacing w:line="360" w:lineRule="auto"/>
-        <w:jc w:val="both"/>
-        <w:rPr>
-          <w:rFonts w:ascii="Times New Roman" w:hAnsi="Times New Roman"/>
-          <w:b w:val="0"/>
-          <w:lang w:val="en-US"/>
-        </w:rPr>
-      </w:pPr>
-      <w:r>
-        <w:rPr>
-          <w:rFonts w:ascii="Times New Roman" w:hAnsi="Times New Roman"/>
-          <w:b w:val="0"/>
-          <w:lang w:val="en-US"/>
-        </w:rPr>
-        <w:t xml:space="preserve">Early warning of potential threats to public   health </w:t>
-      </w:r>
-    </w:p>
-    <w:p>
-      <w:pPr>
-        <w:pStyle w:val="SRSAnnexureA1"/>
-        <w:numPr>
-          <w:ilvl w:val="0"/>
-          <w:numId w:val="15"/>
-        </w:numPr>
-        <w:spacing w:line="360" w:lineRule="auto"/>
-        <w:jc w:val="both"/>
-        <w:rPr>
-          <w:rFonts w:ascii="Times New Roman" w:hAnsi="Times New Roman"/>
-          <w:b w:val="0"/>
-          <w:lang w:val="en-US"/>
-        </w:rPr>
-      </w:pPr>
-      <w:r>
-        <w:rPr>
-          <w:rFonts w:ascii="Times New Roman" w:hAnsi="Times New Roman"/>
-          <w:b w:val="0"/>
-          <w:lang w:val="en-IN"/>
-        </w:rPr>
-        <w:t>Programme</w:t>
-      </w:r>
-      <w:r>
-        <w:rPr>
-          <w:rFonts w:ascii="Times New Roman" w:hAnsi="Times New Roman"/>
-          <w:b w:val="0"/>
-          <w:lang w:val="en-US"/>
-        </w:rPr>
-        <w:t xml:space="preserve"> monitoring functions which may be disease specific or multi-disease in nature</w:t>
-      </w:r>
-    </w:p>
-    <w:p>
-      <w:pPr>
-        <w:pStyle w:val="Default"/>
-        <w:spacing w:before="100" w:beforeAutospacing="1" w:after="100" w:afterAutospacing="1" w:line="360" w:lineRule="auto"/>
-        <w:jc w:val="both"/>
-        <w:rPr>
-          <w:color w:val="auto"/>
-        </w:rPr>
-      </w:pPr>
-      <w:r>
-        <w:rPr>
-          <w:b/>
-          <w:bCs/>
-          <w:color w:val="auto"/>
-        </w:rPr>
-        <w:t>Definition of Monitoring</w:t>
-      </w:r>
-      <w:r>
-        <w:rPr>
-          <w:bCs/>
-          <w:color w:val="auto"/>
-        </w:rPr>
-        <w:t xml:space="preserve">: </w:t>
-      </w:r>
-      <w:r>
-        <w:rPr>
-          <w:color w:val="auto"/>
-        </w:rPr>
-        <w:t xml:space="preserve">Monitoring is ongoing systematic, collection, collation, analysis, and interpretation of health data; and dissemination of information to those who need to know in order that action is taken, in order to promote health and prevent disease. </w:t>
-      </w:r>
-    </w:p>
-    <w:p>
-      <w:pPr>
-        <w:pStyle w:val="Default"/>
-        <w:spacing w:before="100" w:beforeAutospacing="1" w:after="100" w:afterAutospacing="1" w:line="360" w:lineRule="auto"/>
-        <w:ind w:firstLine="720"/>
-        <w:jc w:val="both"/>
-        <w:rPr>
-          <w:color w:val="auto"/>
-        </w:rPr>
-      </w:pPr>
-      <w:r>
-        <w:rPr>
-          <w:color w:val="auto"/>
-        </w:rPr>
-        <w:t xml:space="preserve">Monitoring is continuous process of collection of Information for Action. </w:t>
-      </w:r>
-      <w:r>
-        <w:rPr>
-          <w:bCs/>
-          <w:color w:val="auto"/>
-        </w:rPr>
-        <w:t xml:space="preserve">The potential advantages of monitoring include: </w:t>
-      </w:r>
-    </w:p>
-    <w:p>
-      <w:pPr>
-        <w:pStyle w:val="Default"/>
-        <w:numPr>
-          <w:ilvl w:val="0"/>
-          <w:numId w:val="14"/>
-        </w:numPr>
-        <w:spacing w:before="100" w:beforeAutospacing="1" w:after="100" w:afterAutospacing="1" w:line="360" w:lineRule="auto"/>
-        <w:jc w:val="both"/>
-        <w:rPr>
-          <w:color w:val="auto"/>
-        </w:rPr>
-      </w:pPr>
-      <w:r>
-        <w:rPr>
-          <w:color w:val="auto"/>
-        </w:rPr>
-        <w:t xml:space="preserve">It provides good quality, reliable data for decision-making and for development of effective public health policy to control and prevent communicable diseases in the population. </w:t>
-      </w:r>
-    </w:p>
-    <w:p>
-      <w:pPr>
-        <w:pStyle w:val="Default"/>
-        <w:numPr>
-          <w:ilvl w:val="0"/>
-          <w:numId w:val="14"/>
-        </w:numPr>
-        <w:spacing w:before="100" w:beforeAutospacing="1" w:after="100" w:afterAutospacing="1" w:line="360" w:lineRule="auto"/>
-        <w:jc w:val="both"/>
-        <w:rPr>
-          <w:color w:val="auto"/>
-        </w:rPr>
-      </w:pPr>
-      <w:r>
-        <w:rPr>
-          <w:color w:val="auto"/>
-        </w:rPr>
-        <w:t xml:space="preserve">It is an essential tool for evidence-based public health decision-making and for monitoring of the success of public health interventions. It therefore provides information for evidence-based health care. </w:t>
-      </w:r>
-    </w:p>
-    <w:p>
-      <w:pPr>
-        <w:pStyle w:val="Default"/>
-        <w:numPr>
-          <w:ilvl w:val="0"/>
-          <w:numId w:val="14"/>
-        </w:numPr>
-        <w:spacing w:before="100" w:beforeAutospacing="1" w:after="100" w:afterAutospacing="1" w:line="360" w:lineRule="auto"/>
-        <w:jc w:val="both"/>
-        <w:rPr>
-          <w:color w:val="auto"/>
-        </w:rPr>
-      </w:pPr>
-      <w:r>
-        <w:rPr>
-          <w:color w:val="auto"/>
-        </w:rPr>
-        <w:t xml:space="preserve">Monitoring is an effective tool for health advocacy. </w:t>
-      </w:r>
-    </w:p>
-    <w:p>
-      <w:pPr>
-        <w:pStyle w:val="Default"/>
-        <w:numPr>
-          <w:ilvl w:val="0"/>
-          <w:numId w:val="14"/>
-        </w:numPr>
-        <w:spacing w:before="100" w:beforeAutospacing="1" w:after="100" w:afterAutospacing="1" w:line="360" w:lineRule="auto"/>
-        <w:jc w:val="both"/>
-        <w:rPr>
-          <w:color w:val="auto"/>
-        </w:rPr>
-      </w:pPr>
-      <w:r>
-        <w:rPr>
-          <w:color w:val="auto"/>
-        </w:rPr>
-        <w:t xml:space="preserve">It guides in optimum </w:t>
-      </w:r>
-      <w:r>
-        <w:rPr>
-          <w:color w:val="auto"/>
-        </w:rPr>
-        <w:t>allocation of health resources.</w:t>
-      </w:r>
-    </w:p>
-    <w:p>
-      <w:pPr>
-        <w:pStyle w:val="Default"/>
-        <w:spacing w:before="100" w:beforeAutospacing="1" w:after="100" w:afterAutospacing="1" w:line="360" w:lineRule="auto"/>
-        <w:ind w:firstLine="720"/>
-        <w:jc w:val="both"/>
-        <w:rPr>
-          <w:color w:val="auto"/>
-        </w:rPr>
-      </w:pPr>
-      <w:r>
-        <w:rPr>
-          <w:bCs/>
-          <w:color w:val="auto"/>
-        </w:rPr>
-        <w:t xml:space="preserve">A Communicable Disease Monitoring System </w:t>
-      </w:r>
-      <w:r>
-        <w:rPr>
-          <w:color w:val="auto"/>
-        </w:rPr>
-        <w:t xml:space="preserve">would help in </w:t>
-      </w:r>
-      <w:r>
-        <w:rPr>
-          <w:bCs/>
-          <w:color w:val="auto"/>
-        </w:rPr>
-        <w:t xml:space="preserve">assessing prevalence of communicable disease, establishing risk factors </w:t>
-      </w:r>
-      <w:r>
-        <w:rPr>
-          <w:color w:val="auto"/>
-        </w:rPr>
-        <w:t xml:space="preserve">among various </w:t>
-      </w:r>
-      <w:r>
-        <w:rPr>
-          <w:color w:val="auto"/>
-        </w:rPr>
-        <w:t>populations;</w:t>
-      </w:r>
-      <w:r>
-        <w:rPr>
-          <w:color w:val="auto"/>
-        </w:rPr>
-        <w:t xml:space="preserve"> </w:t>
-      </w:r>
-      <w:r>
-        <w:rPr>
-          <w:bCs/>
-          <w:color w:val="auto"/>
-        </w:rPr>
-        <w:t xml:space="preserve">monitoring trends </w:t>
-      </w:r>
-      <w:r>
-        <w:rPr>
-          <w:color w:val="auto"/>
-        </w:rPr>
-        <w:t xml:space="preserve">in population health behaviors and risk factors for chronic disease over </w:t>
-      </w:r>
-      <w:r>
-        <w:rPr>
-          <w:color w:val="auto"/>
-        </w:rPr>
-        <w:t>time</w:t>
-      </w:r>
-      <w:r>
-        <w:rPr>
-          <w:color w:val="auto"/>
-        </w:rPr>
-        <w:t xml:space="preserve"> determine the </w:t>
-      </w:r>
-      <w:r>
-        <w:rPr>
-          <w:bCs/>
-          <w:color w:val="auto"/>
-        </w:rPr>
-        <w:t xml:space="preserve">need for chronic disease prevention and control programs </w:t>
-      </w:r>
-      <w:r>
-        <w:rPr>
-          <w:color w:val="auto"/>
-        </w:rPr>
-        <w:t xml:space="preserve">and help </w:t>
-      </w:r>
-      <w:r>
-        <w:rPr>
-          <w:bCs/>
-          <w:color w:val="auto"/>
-        </w:rPr>
-        <w:t>prioritize the allocation of health resources</w:t>
-      </w:r>
-      <w:r>
-        <w:rPr>
-          <w:color w:val="auto"/>
-        </w:rPr>
-        <w:t xml:space="preserve">. It would </w:t>
-      </w:r>
-      <w:r>
-        <w:rPr>
-          <w:bCs/>
-          <w:color w:val="auto"/>
-        </w:rPr>
-        <w:t>guide the planning and evaluation of prevention and control program</w:t>
-      </w:r>
-      <w:r>
-        <w:rPr>
-          <w:color w:val="auto"/>
-        </w:rPr>
-        <w:t xml:space="preserve">, Improve prevention and control programs by advancing clinical, epidemiological and health services research, provides a comprehensive database for public awareness, consumer input, and collective actions to improve the public health. </w:t>
-      </w:r>
-    </w:p>
-    <w:p>
-      <w:pPr>
-        <w:pStyle w:val="Default"/>
-        <w:spacing w:before="100" w:beforeAutospacing="1" w:after="100" w:afterAutospacing="1" w:line="360" w:lineRule="auto"/>
-        <w:jc w:val="both"/>
-        <w:rPr>
-          <w:color w:val="auto"/>
-        </w:rPr>
-      </w:pPr>
-      <w:r>
-        <w:rPr>
-          <w:color w:val="auto"/>
+        <w:t>Tourism is an important, even vital, source of income for many countries. Its importance was recognized in the Manila Declaration on World Tourism of 1980 as "an activity essential to the life of nations because of its direct effects on the social, cultural, educational, and economic sectors of national societies and on their</w:t>
+      </w:r>
+      <w:r>
+        <w:rPr>
+          <w:lang w:val="en-US"/>
+        </w:rPr>
+        <w:t xml:space="preserve"> international relations."[1][2</w:t>
+      </w:r>
+      <w:r>
+        <w:rPr>
+          <w:lang w:val="en-US"/>
+        </w:rPr>
+        <w:t>]</w:t>
+      </w:r>
+    </w:p>
+    <w:p>
+      <w:pPr>
+        <w:autoSpaceDE w:val="0"/>
+        <w:autoSpaceDN w:val="0"/>
+        <w:adjustRightInd w:val="0"/>
+        <w:spacing w:before="100" w:beforeAutospacing="1" w:after="100" w:afterAutospacing="1" w:line="360" w:lineRule="auto"/>
+        <w:jc w:val="both"/>
+        <w:rPr>
+          <w:lang w:val="en-US"/>
+        </w:rPr>
+      </w:pPr>
+      <w:r>
+        <w:rPr>
+          <w:lang w:val="en-US"/>
+        </w:rPr>
+        <w:t xml:space="preserve">Tourism brings in large amounts of income into a local economy in the form of payment for goods and services needed by tourists, accounting for 30% of the world's trade of services, and 6% of overall </w:t>
+      </w:r>
+      <w:r>
+        <w:rPr>
+          <w:lang w:val="en-US"/>
+        </w:rPr>
+        <w:t>exports of goods and services</w:t>
+      </w:r>
+      <w:proofErr w:type="gramStart"/>
+      <w:r>
+        <w:rPr>
+          <w:lang w:val="en-US"/>
+        </w:rPr>
+        <w:t>.[</w:t>
+      </w:r>
+      <w:proofErr w:type="gramEnd"/>
+      <w:r>
+        <w:rPr>
+          <w:lang w:val="en-US"/>
+        </w:rPr>
+        <w:t>3</w:t>
+      </w:r>
+      <w:r>
+        <w:rPr>
+          <w:lang w:val="en-US"/>
+        </w:rPr>
+        <w:t>] It also creates opportunities for employment in the service sector of the econo</w:t>
+      </w:r>
+      <w:r>
+        <w:rPr>
+          <w:lang w:val="en-US"/>
+        </w:rPr>
+        <w:t>my associated with tourism.[</w:t>
+      </w:r>
+      <w:r>
+        <w:rPr>
+          <w:lang w:val="en-US"/>
+        </w:rPr>
+        <w:t>4]</w:t>
+      </w:r>
+    </w:p>
+    <w:p>
+      <w:pPr>
+        <w:autoSpaceDE w:val="0"/>
+        <w:autoSpaceDN w:val="0"/>
+        <w:adjustRightInd w:val="0"/>
+        <w:spacing w:before="100" w:beforeAutospacing="1" w:after="100" w:afterAutospacing="1" w:line="360" w:lineRule="auto"/>
+        <w:jc w:val="both"/>
+        <w:rPr>
+          <w:lang w:val="en-US"/>
+        </w:rPr>
+      </w:pPr>
+      <w:r>
+        <w:rPr>
+          <w:lang w:val="en-US"/>
+        </w:rPr>
+        <w:t>The service industries which benefit from tourism include transportation services, such as airlines, cruise ships, and taxicabs; hospitality services, such as accommodations, including hotels and resorts; and entertainment venues, such as amusement parks, casinos, shopping malls, music venues, and theatres. This is in addition to goods bought by tourists, including souvenirs, clothing and other supplies.</w:t>
+      </w:r>
+    </w:p>
+    <w:p>
+      <w:pPr>
+        <w:autoSpaceDE w:val="0"/>
+        <w:autoSpaceDN w:val="0"/>
+        <w:adjustRightInd w:val="0"/>
+        <w:spacing w:before="100" w:beforeAutospacing="1" w:after="100" w:afterAutospacing="1" w:line="360" w:lineRule="auto"/>
+        <w:jc w:val="both"/>
+        <w:rPr>
+          <w:lang w:val="en-US"/>
+        </w:rPr>
+      </w:pPr>
+      <w:r>
+        <w:rPr>
+          <w:lang w:val="en-US"/>
+        </w:rPr>
+        <w:t>The tourism industry of India is economically important and grows rapidly. The World Travel &amp; Tourism Council calculated that tourism generated INR6.4 trillion or 6.6% of the nation's GDP in 2012. It supported 39.5 million jobs, 7.7% of its total employment. The sector is predicted to grow at an average annual r</w:t>
+      </w:r>
+      <w:r>
+        <w:rPr>
+          <w:lang w:val="en-US"/>
+        </w:rPr>
+        <w:t>ate of 7.9% from 2013 to 2023</w:t>
+      </w:r>
+      <w:proofErr w:type="gramStart"/>
+      <w:r>
+        <w:rPr>
+          <w:lang w:val="en-US"/>
+        </w:rPr>
+        <w:t>.[</w:t>
+      </w:r>
+      <w:proofErr w:type="gramEnd"/>
+      <w:r>
+        <w:rPr>
+          <w:lang w:val="en-US"/>
+        </w:rPr>
+        <w:t>5</w:t>
+      </w:r>
+      <w:r>
+        <w:rPr>
+          <w:lang w:val="en-US"/>
+        </w:rPr>
+        <w:t>] This gives India the third rank among countries with the fastest growing tourism in</w:t>
+      </w:r>
+      <w:r>
+        <w:rPr>
+          <w:lang w:val="en-US"/>
+        </w:rPr>
+        <w:t>dustries over the next decade.[6</w:t>
+      </w:r>
+      <w:r>
+        <w:rPr>
+          <w:lang w:val="en-US"/>
+        </w:rPr>
+        <w:t xml:space="preserve">] India has a large medical tourism sector which is expected to grow at an estimated rate of 30% annually to reach about </w:t>
+      </w:r>
+      <w:r>
+        <w:rPr>
+          <w:rFonts w:ascii="Myriad Pro Semibold It" w:hAnsi="Myriad Pro Semibold It" w:cs="Myriad Pro Semibold It"/>
+          <w:lang w:val="en-US"/>
+        </w:rPr>
+        <w:t>₹</w:t>
+      </w:r>
+      <w:r>
+        <w:rPr>
+          <w:lang w:val="en-US"/>
+        </w:rPr>
+        <w:t xml:space="preserve"> 95 billion by 2015.</w:t>
+      </w:r>
+    </w:p>
+    <w:p>
+      <w:pPr>
+        <w:autoSpaceDE w:val="0"/>
+        <w:autoSpaceDN w:val="0"/>
+        <w:adjustRightInd w:val="0"/>
+        <w:spacing w:before="100" w:beforeAutospacing="1" w:after="100" w:afterAutospacing="1" w:line="360" w:lineRule="auto"/>
+        <w:jc w:val="both"/>
+        <w:rPr>
+          <w:lang w:val="en-US"/>
+        </w:rPr>
+      </w:pPr>
+      <w:r>
+        <w:rPr>
+          <w:lang w:val="en-US"/>
+        </w:rPr>
+        <w:t>According to provisional statistics 6.29 million foreign tourists arrived in India in 2011, an increase of 8.9% from 5.78 million in 2010. This ranks India as the 38th country in the world in terms of foreign tourist arrivals. Domestic tourist visits to all states and Union Territories numbered 1,036.35 million in 2012, a</w:t>
+      </w:r>
+      <w:r>
+        <w:rPr>
+          <w:lang w:val="en-US"/>
+        </w:rPr>
+        <w:t>n increase of 16.5% from 2011</w:t>
+      </w:r>
+      <w:proofErr w:type="gramStart"/>
+      <w:r>
+        <w:rPr>
+          <w:lang w:val="en-US"/>
+        </w:rPr>
+        <w:t>.[</w:t>
+      </w:r>
+      <w:proofErr w:type="gramEnd"/>
+      <w:r>
+        <w:rPr>
+          <w:lang w:val="en-US"/>
+        </w:rPr>
+        <w:t>7</w:t>
+      </w:r>
+      <w:r>
+        <w:rPr>
+          <w:lang w:val="en-US"/>
+        </w:rPr>
+        <w:t>] The most represented countries are the United States (16%) and the United Kingdom (12.6%). In 2011 Maharashtra, Tamil Nadu and Delhi were the most popular states for foreign tourists. Domestic tourists visited the states Uttar Pradesh, Andhra Pradesh a</w:t>
+      </w:r>
+      <w:r>
+        <w:rPr>
+          <w:lang w:val="en-US"/>
+        </w:rPr>
+        <w:t xml:space="preserve">nd Tamil Nadu most </w:t>
+      </w:r>
+      <w:r>
+        <w:rPr>
+          <w:lang w:val="en-US"/>
         </w:rPr>
         <w:lastRenderedPageBreak/>
-        <w:t>The ultimate aim is to contain and reduce the emerging epidemic of chronic communicable disease through development and implementation of effective monitoring mechanisms.</w:t>
-      </w:r>
-    </w:p>
-    <w:p>
-      <w:pPr>
-        <w:pStyle w:val="SRSAnnexureA1"/>
-        <w:spacing w:line="360" w:lineRule="auto"/>
-        <w:ind w:firstLine="720"/>
-        <w:rPr>
-          <w:rFonts w:ascii="Times New Roman" w:hAnsi="Times New Roman"/>
-          <w:b w:val="0"/>
-        </w:rPr>
-      </w:pPr>
-      <w:r>
-        <w:rPr>
-          <w:rFonts w:ascii="Times New Roman" w:hAnsi="Times New Roman"/>
-          <w:b w:val="0"/>
-        </w:rPr>
-        <w:t>C</w:t>
-      </w:r>
-      <w:r>
-        <w:rPr>
-          <w:rFonts w:ascii="Times New Roman" w:hAnsi="Times New Roman"/>
-          <w:b w:val="0"/>
-        </w:rPr>
-        <w:t>DMS is a computerized implementation, to enter data, generate reports and perform queries.</w:t>
-      </w:r>
-      <w:r>
-        <w:rPr>
-          <w:rFonts w:ascii="Times New Roman" w:hAnsi="Times New Roman"/>
-          <w:b w:val="0"/>
-        </w:rPr>
-        <w:t xml:space="preserve"> </w:t>
-      </w:r>
-      <w:r>
-        <w:rPr>
-          <w:rFonts w:ascii="Times New Roman" w:hAnsi="Times New Roman"/>
-          <w:b w:val="0"/>
-        </w:rPr>
-        <w:t>The reports will be in the form of tables, graphs and maps.</w:t>
-      </w:r>
-      <w:r>
-        <w:rPr>
-          <w:rFonts w:ascii="Times New Roman" w:hAnsi="Times New Roman"/>
-          <w:b w:val="0"/>
-        </w:rPr>
-        <w:t xml:space="preserve"> </w:t>
-      </w:r>
-      <w:r>
-        <w:rPr>
-          <w:rFonts w:ascii="Times New Roman" w:hAnsi="Times New Roman"/>
-          <w:b w:val="0"/>
-        </w:rPr>
-        <w:t>Using data that indicates spatial distributions of cases, CDMS software can assist public health officials to identify the location of an outbreak</w:t>
-      </w:r>
-      <w:r>
-        <w:rPr>
-          <w:rFonts w:ascii="Times New Roman" w:hAnsi="Times New Roman"/>
-          <w:b w:val="0"/>
-        </w:rPr>
-        <w:t xml:space="preserve">. It also includes forum and complaint </w:t>
+        <w:t>frequently</w:t>
       </w:r>
       <w:proofErr w:type="gramStart"/>
       <w:r>
         <w:rPr>
-          <w:rFonts w:ascii="Times New Roman" w:hAnsi="Times New Roman"/>
-          <w:b w:val="0"/>
-        </w:rPr>
-        <w:t>session which helps the user to complaint and these complaints</w:t>
+          <w:lang w:val="en-US"/>
+        </w:rPr>
+        <w:t>.[</w:t>
       </w:r>
       <w:proofErr w:type="gramEnd"/>
       <w:r>
         <w:rPr>
-          <w:rFonts w:ascii="Times New Roman" w:hAnsi="Times New Roman"/>
-          <w:b w:val="0"/>
-        </w:rPr>
-        <w:t xml:space="preserve"> can be forwarded to concerned officials by the admin.</w:t>
-      </w:r>
-      <w:r>
-        <w:rPr>
-          <w:rFonts w:ascii="Times New Roman" w:hAnsi="Times New Roman"/>
-          <w:b w:val="0"/>
-        </w:rPr>
-        <w:t xml:space="preserve"> It has the feature of disease diagnosis. </w:t>
+          <w:lang w:val="en-US"/>
+        </w:rPr>
+        <w:t>8</w:t>
+      </w:r>
+      <w:r>
+        <w:rPr>
+          <w:lang w:val="en-US"/>
+        </w:rPr>
+        <w:t>] Chennai, Delhi, Mumbai and Agra have been the four most visited cities of India by foreign tourists during the year 2011. Worldwide, Chennai is ranked 41 by the number of foreign tourists, while Delhi is ranked at 50, Mumbai at 57 and</w:t>
+      </w:r>
+      <w:r>
+        <w:rPr>
+          <w:lang w:val="en-US"/>
+        </w:rPr>
+        <w:t xml:space="preserve"> Agra at 65 and Kolkata at 99</w:t>
+      </w:r>
+      <w:proofErr w:type="gramStart"/>
+      <w:r>
+        <w:rPr>
+          <w:lang w:val="en-US"/>
+        </w:rPr>
+        <w:t>.[</w:t>
+      </w:r>
+      <w:proofErr w:type="gramEnd"/>
+      <w:r>
+        <w:rPr>
+          <w:lang w:val="en-US"/>
+        </w:rPr>
+        <w:t>9</w:t>
+      </w:r>
+      <w:r>
+        <w:rPr>
+          <w:lang w:val="en-US"/>
+        </w:rPr>
+        <w:t>]</w:t>
+      </w:r>
+    </w:p>
+    <w:p>
+      <w:pPr>
+        <w:autoSpaceDE w:val="0"/>
+        <w:autoSpaceDN w:val="0"/>
+        <w:adjustRightInd w:val="0"/>
+        <w:spacing w:before="100" w:beforeAutospacing="1" w:after="100" w:afterAutospacing="1" w:line="360" w:lineRule="auto"/>
+        <w:jc w:val="both"/>
+        <w:rPr>
+          <w:lang w:val="en-US"/>
+        </w:rPr>
+      </w:pPr>
+      <w:r>
+        <w:rPr>
+          <w:lang w:val="en-US"/>
+        </w:rPr>
+        <w:t>The Travel &amp; Tourism Competitiveness Report 2013 ranks India 65th out of 144 countries overall. The report ranks the price competitiveness of India's tourism sector 20th out of 144 countries. It mentions that India has quite good air transport (ranked 39th), particularly given the country’s stage of development, and reasonable ground transport infrastructure (ranked 42nd). Some other aspects of its tourism infrastructure remain somewhat underdeveloped however. The nation has very few hotel rooms per capita by international compa</w:t>
+      </w:r>
+      <w:r>
+        <w:rPr>
+          <w:lang w:val="en-US"/>
+        </w:rPr>
+        <w:t>rison and low ATM penetration</w:t>
+      </w:r>
+      <w:proofErr w:type="gramStart"/>
+      <w:r>
+        <w:rPr>
+          <w:lang w:val="en-US"/>
+        </w:rPr>
+        <w:t>.[</w:t>
+      </w:r>
+      <w:proofErr w:type="gramEnd"/>
+      <w:r>
+        <w:rPr>
+          <w:lang w:val="en-US"/>
+        </w:rPr>
+        <w:t>10</w:t>
+      </w:r>
+      <w:r>
+        <w:rPr>
+          <w:lang w:val="en-US"/>
+        </w:rPr>
+        <w:t>] The World Tourism Organization reported that India's receipts from tourism during 2012 ranked 16th in the world, and 7th amon</w:t>
+      </w:r>
+      <w:r>
+        <w:rPr>
+          <w:lang w:val="en-US"/>
+        </w:rPr>
+        <w:t>g Asian and Pacific countries.[11</w:t>
+      </w:r>
+      <w:r>
+        <w:rPr>
+          <w:lang w:val="en-US"/>
+        </w:rPr>
+        <w:t>]</w:t>
+      </w:r>
+    </w:p>
+    <w:p>
+      <w:pPr>
+        <w:autoSpaceDE w:val="0"/>
+        <w:autoSpaceDN w:val="0"/>
+        <w:adjustRightInd w:val="0"/>
+        <w:spacing w:before="100" w:beforeAutospacing="1" w:after="100" w:afterAutospacing="1" w:line="360" w:lineRule="auto"/>
+        <w:jc w:val="both"/>
+        <w:rPr>
+          <w:lang w:val="en-US"/>
+        </w:rPr>
+      </w:pPr>
+      <w:r>
+        <w:rPr>
+          <w:lang w:val="en-US"/>
+        </w:rPr>
+        <w:t>In 1994, the United Nations identified three forms of tourism in its Recommendat</w:t>
+      </w:r>
+      <w:r>
+        <w:rPr>
+          <w:lang w:val="en-US"/>
+        </w:rPr>
+        <w:t>ions on Tourism Statistics</w:t>
+      </w:r>
+      <w:proofErr w:type="gramStart"/>
+      <w:r>
+        <w:rPr>
+          <w:lang w:val="en-US"/>
+        </w:rPr>
+        <w:t>:[</w:t>
+      </w:r>
+      <w:proofErr w:type="gramEnd"/>
+      <w:r>
+        <w:rPr>
+          <w:lang w:val="en-US"/>
+        </w:rPr>
+        <w:t>12]</w:t>
+      </w:r>
+    </w:p>
+    <w:p>
+      <w:pPr>
+        <w:autoSpaceDE w:val="0"/>
+        <w:autoSpaceDN w:val="0"/>
+        <w:adjustRightInd w:val="0"/>
+        <w:spacing w:before="100" w:beforeAutospacing="1" w:after="100" w:afterAutospacing="1" w:line="360" w:lineRule="auto"/>
+        <w:jc w:val="both"/>
+        <w:rPr>
+          <w:lang w:val="en-US"/>
+        </w:rPr>
+      </w:pPr>
+      <w:r>
+        <w:rPr>
+          <w:lang w:val="en-US"/>
+        </w:rPr>
+        <w:t>Domestic tourism:</w:t>
+      </w:r>
+      <w:r>
+        <w:rPr>
+          <w:lang w:val="en-US"/>
+        </w:rPr>
+        <w:t xml:space="preserve"> involving residents of the given country traveling only within this country.</w:t>
+      </w:r>
+    </w:p>
+    <w:p>
+      <w:pPr>
+        <w:autoSpaceDE w:val="0"/>
+        <w:autoSpaceDN w:val="0"/>
+        <w:adjustRightInd w:val="0"/>
+        <w:spacing w:before="100" w:beforeAutospacing="1" w:after="100" w:afterAutospacing="1" w:line="360" w:lineRule="auto"/>
+        <w:jc w:val="both"/>
+        <w:rPr>
+          <w:lang w:val="en-US"/>
+        </w:rPr>
+      </w:pPr>
+      <w:r>
+        <w:rPr>
+          <w:lang w:val="en-US"/>
+        </w:rPr>
+        <w:t>Inbound tourism:</w:t>
+      </w:r>
+      <w:r>
+        <w:rPr>
+          <w:lang w:val="en-US"/>
+        </w:rPr>
+        <w:t xml:space="preserve"> involving non-residents traveling in the given country.</w:t>
+      </w:r>
+    </w:p>
+    <w:p>
+      <w:pPr>
+        <w:autoSpaceDE w:val="0"/>
+        <w:autoSpaceDN w:val="0"/>
+        <w:adjustRightInd w:val="0"/>
+        <w:spacing w:before="100" w:beforeAutospacing="1" w:after="100" w:afterAutospacing="1" w:line="360" w:lineRule="auto"/>
+        <w:jc w:val="both"/>
+        <w:rPr>
+          <w:lang w:val="en-US"/>
+        </w:rPr>
+      </w:pPr>
+      <w:r>
+        <w:rPr>
+          <w:lang w:val="en-US"/>
+        </w:rPr>
+        <w:t>Outbound tourism:</w:t>
+      </w:r>
+      <w:r>
+        <w:rPr>
+          <w:lang w:val="en-US"/>
+        </w:rPr>
+        <w:t xml:space="preserve"> involving residents traveling in another country.</w:t>
+      </w:r>
+    </w:p>
+    <w:p>
+      <w:pPr>
+        <w:autoSpaceDE w:val="0"/>
+        <w:autoSpaceDN w:val="0"/>
+        <w:adjustRightInd w:val="0"/>
+        <w:spacing w:before="100" w:beforeAutospacing="1" w:after="100" w:afterAutospacing="1" w:line="360" w:lineRule="auto"/>
+        <w:rPr>
+          <w:lang w:val="en-US"/>
+        </w:rPr>
+      </w:pPr>
+      <w:r>
+        <w:t xml:space="preserve">The number of domestic tourist visits to states and union territories registered an increase of about 20% during the year 2012 over 2011 as compared to an increase of about 16% in the corresponding period last year. </w:t>
+      </w:r>
+      <w:r>
+        <w:br/>
+      </w:r>
+      <w:bookmarkStart w:id="0" w:name="_GoBack"/>
+      <w:bookmarkEnd w:id="0"/>
+      <w:r>
+        <w:br/>
+        <w:t>According to the latest statistics on tourism in India released by ministry of tourism, the number of domestic tourist visits to the states and union territories was 1,036 million in 2012 as compared to 865 million in 2011 and 748 million in 2010</w:t>
+      </w:r>
+      <w:proofErr w:type="gramStart"/>
+      <w:r>
+        <w:t>.</w:t>
+      </w:r>
+      <w:r>
+        <w:t>[</w:t>
+      </w:r>
+      <w:proofErr w:type="gramEnd"/>
+      <w:r>
+        <w:t>13]</w:t>
       </w:r>
     </w:p>
     <w:p>
@@ -501,6 +541,7 @@
           <w:sz w:val="28"/>
           <w:szCs w:val="28"/>
         </w:rPr>
+        <w:lastRenderedPageBreak/>
         <w:t>1</w:t>
       </w:r>
       <w:r>
@@ -563,21 +604,7 @@
         <w:rPr>
           <w:lang w:val="en-US"/>
         </w:rPr>
-        <w:t xml:space="preserve"> falls </w:t>
-      </w:r>
-      <w:proofErr w:type="gramStart"/>
-      <w:r>
-        <w:rPr>
-          <w:lang w:val="en-US"/>
-        </w:rPr>
-        <w:t>on</w:t>
-      </w:r>
-      <w:proofErr w:type="gramEnd"/>
-      <w:r>
-        <w:rPr>
-          <w:lang w:val="en-US"/>
-        </w:rPr>
-        <w:t xml:space="preserve"> the district health management team.</w:t>
+        <w:t xml:space="preserve"> falls on the district health management team.</w:t>
       </w:r>
     </w:p>
     <w:p>
@@ -639,14 +666,7 @@
         <w:rPr>
           <w:lang w:val="en-US"/>
         </w:rPr>
-        <w:t xml:space="preserve"> dealing with </w:t>
-      </w:r>
-      <w:r>
-        <w:rPr>
-          <w:lang w:val="en-US"/>
-        </w:rPr>
-        <w:lastRenderedPageBreak/>
-        <w:t xml:space="preserve">tuberculosis, leprosy, </w:t>
+        <w:t xml:space="preserve"> dealing with tuberculosis, leprosy, </w:t>
       </w:r>
       <w:r>
         <w:rPr>
@@ -713,7 +733,14 @@
         <w:rPr>
           <w:lang w:val="en-US"/>
         </w:rPr>
-        <w:t>A core group of indicators, useful to evaluate the integrated PHC services and including indicators for triggering action are essential for the district team to function effectively. According to needs and capacity of the district level other indicators could be added. The core would be also useful for planners during health sector reform, to ensure that the reform process does not result in deterioration of the public health interventions addressing the priority health problems of the country or district.</w:t>
+        <w:t xml:space="preserve">A core group of indicators, useful to evaluate the integrated PHC services and including indicators for triggering action are essential for the district team to function effectively. According to needs and capacity of the district level other indicators could be added. The core would be also useful for planners during health sector reform, to ensure that </w:t>
+      </w:r>
+      <w:r>
+        <w:rPr>
+          <w:lang w:val="en-US"/>
+        </w:rPr>
+        <w:lastRenderedPageBreak/>
+        <w:t>the reform process does not result in deterioration of the public health interventions addressing the priority health problems of the country or district.</w:t>
       </w:r>
     </w:p>
     <w:p>
@@ -807,7 +834,7 @@
           <w:szCs w:val="28"/>
           <w:lang w:val="en-US"/>
         </w:rPr>
-        <w:t>2.</w:t>
+        <w:t>3</w:t>
       </w:r>
       <w:r>
         <w:rPr>
@@ -816,7 +843,7 @@
           <w:szCs w:val="28"/>
           <w:lang w:val="en-US"/>
         </w:rPr>
-        <w:t>1</w:t>
+        <w:t>.</w:t>
       </w:r>
       <w:r>
         <w:rPr>
@@ -825,6 +852,15 @@
           <w:szCs w:val="28"/>
           <w:lang w:val="en-US"/>
         </w:rPr>
+        <w:t>1</w:t>
+      </w:r>
+      <w:r>
+        <w:rPr>
+          <w:b/>
+          <w:sz w:val="28"/>
+          <w:szCs w:val="28"/>
+          <w:lang w:val="en-US"/>
+        </w:rPr>
         <w:tab/>
         <w:t>EXISTING SYSTEM</w:t>
       </w:r>
@@ -915,7 +951,7 @@
           <w:sz w:val="28"/>
           <w:szCs w:val="28"/>
         </w:rPr>
-        <w:t>2.3</w:t>
+        <w:t>3.2</w:t>
       </w:r>
       <w:r>
         <w:rPr>
@@ -982,7 +1018,7 @@
           <w:sz w:val="28"/>
           <w:szCs w:val="28"/>
         </w:rPr>
-        <w:t>2.</w:t>
+        <w:t>3</w:t>
       </w:r>
       <w:r>
         <w:rPr>
@@ -990,7 +1026,15 @@
           <w:sz w:val="28"/>
           <w:szCs w:val="28"/>
         </w:rPr>
-        <w:t>4</w:t>
+        <w:t>.</w:t>
+      </w:r>
+      <w:r>
+        <w:rPr>
+          <w:b/>
+          <w:sz w:val="28"/>
+          <w:szCs w:val="28"/>
+        </w:rPr>
+        <w:t>3</w:t>
       </w:r>
       <w:r>
         <w:rPr>
@@ -4334,7 +4378,7 @@
         <w:rStyle w:val="PageNumber"/>
         <w:noProof/>
       </w:rPr>
-      <w:t>12</w:t>
+      <w:t>2</w:t>
     </w:r>
     <w:r>
       <w:rPr>

</xml_diff>

<commit_message>
Completed Identification of Need and Almost completed the system analysis.
</commit_message>
<xml_diff>
--- a/Rough Report/4.introduction onwards.docx
+++ b/Rough Report/4.introduction onwards.docx
@@ -495,13 +495,14 @@
         </w:rPr>
       </w:pPr>
       <w:r>
-        <w:t xml:space="preserve">The number of domestic tourist visits to states and union territories registered an increase of about 20% during the year 2012 over 2011 as compared to an increase of about 16% in the corresponding period last year. </w:t>
+        <w:t>In India; t</w:t>
+      </w:r>
+      <w:r>
+        <w:t xml:space="preserve">he number of domestic tourist visits to states and union territories registered an increase of about 20% during the year 2012 over 2011 as compared to an increase of about 16% in the corresponding period last year. </w:t>
       </w:r>
       <w:r>
         <w:br/>
       </w:r>
-      <w:bookmarkStart w:id="0" w:name="_GoBack"/>
-      <w:bookmarkEnd w:id="0"/>
       <w:r>
         <w:br/>
         <w:t>According to the latest statistics on tourism in India released by ministry of tourism, the number of domestic tourist visits to the states and union territories was 1,036 million in 2012 as compared to 865 million in 2011 and 748 million in 2010</w:t>
@@ -572,39 +573,77 @@
         <w:spacing w:before="100" w:beforeAutospacing="1" w:after="100" w:afterAutospacing="1" w:line="360" w:lineRule="auto"/>
         <w:ind w:firstLine="720"/>
         <w:jc w:val="both"/>
-        <w:rPr>
-          <w:lang w:val="en-US"/>
-        </w:rPr>
-      </w:pPr>
-      <w:r>
-        <w:rPr>
-          <w:lang w:val="en-US"/>
-        </w:rPr>
-        <w:t xml:space="preserve">Provision of health care services to the population at district level is a set of integrated activities. Some of these activities are part of categorical </w:t>
-      </w:r>
-      <w:r>
-        <w:rPr>
-          <w:lang w:val="en-IN"/>
-        </w:rPr>
-        <w:t>programmes</w:t>
-      </w:r>
-      <w:r>
-        <w:rPr>
-          <w:lang w:val="en-US"/>
-        </w:rPr>
-        <w:t xml:space="preserve"> for disease control; others reflect a response to common individual health needs. All should be planned, monitored and evaluated. The responsibility for planning, monitoring and evaluation; for ensuring regular supplies and staff training; and for adequate functioning of the system to serve the needs of the community and reduce the burden of disease</w:t>
-      </w:r>
-      <w:r>
-        <w:rPr>
-          <w:lang w:val="en-US"/>
-        </w:rPr>
-        <w:t xml:space="preserve"> monitoring which</w:t>
-      </w:r>
-      <w:r>
-        <w:rPr>
-          <w:lang w:val="en-US"/>
-        </w:rPr>
-        <w:t xml:space="preserve"> falls on the district health management team.</w:t>
+      </w:pPr>
+      <w:r>
+        <w:rPr>
+          <w:lang w:val="en-US"/>
+        </w:rPr>
+        <w:t>As the</w:t>
+      </w:r>
+      <w:r>
+        <w:rPr>
+          <w:lang w:val="en-US"/>
+        </w:rPr>
+        <w:t xml:space="preserve"> technology grows into our day-to-day</w:t>
+      </w:r>
+      <w:r>
+        <w:rPr>
+          <w:lang w:val="en-US"/>
+        </w:rPr>
+        <w:t xml:space="preserve"> life, smart</w:t>
+      </w:r>
+      <w:r>
+        <w:rPr>
+          <w:lang w:val="en-US"/>
+        </w:rPr>
+        <w:t xml:space="preserve"> phones plays a major role. As</w:t>
+      </w:r>
+      <w:r>
+        <w:rPr>
+          <w:lang w:val="en-US"/>
+        </w:rPr>
+        <w:t xml:space="preserve"> the </w:t>
+      </w:r>
+      <w:r>
+        <w:rPr>
+          <w:lang w:val="en-US"/>
+        </w:rPr>
+        <w:t>survey reveals, I</w:t>
+      </w:r>
+      <w:proofErr w:type="spellStart"/>
+      <w:r>
+        <w:t>ndia</w:t>
+      </w:r>
+      <w:proofErr w:type="spellEnd"/>
+      <w:r>
+        <w:t xml:space="preserve"> ranks third among the top countries for smartphone users with an estimated 117 million subscribers, behind only China and the US. But the penetration of smartphones as a percentage of mobile users in India is pegged at just 10 per cent, the lowest among the top 30 smartphone markets, according to the latest ‘Internet trends 2014’ report by Mary Meeker, partner at the venture capital firm </w:t>
+      </w:r>
+      <w:proofErr w:type="spellStart"/>
+      <w:r>
+        <w:t>Kleiner</w:t>
+      </w:r>
+      <w:proofErr w:type="spellEnd"/>
+      <w:r>
+        <w:t xml:space="preserve"> Perkins </w:t>
+      </w:r>
+      <w:proofErr w:type="spellStart"/>
+      <w:r>
+        <w:t>Caufield</w:t>
+      </w:r>
+      <w:proofErr w:type="spellEnd"/>
+      <w:r>
+        <w:t xml:space="preserve"> &amp; Byers (KPCB)</w:t>
+      </w:r>
+      <w:proofErr w:type="gramStart"/>
+      <w:r>
+        <w:t>.[</w:t>
+      </w:r>
+      <w:proofErr w:type="gramEnd"/>
+      <w:r>
+        <w:t>14</w:t>
+      </w:r>
+      <w:r>
+        <w:t>]</w:t>
       </w:r>
     </w:p>
     <w:p>
@@ -615,27 +654,17 @@
         <w:spacing w:before="100" w:beforeAutospacing="1" w:after="100" w:afterAutospacing="1" w:line="360" w:lineRule="auto"/>
         <w:ind w:firstLine="720"/>
         <w:jc w:val="both"/>
-        <w:rPr>
-          <w:lang w:val="en-US"/>
-        </w:rPr>
-      </w:pPr>
-      <w:r>
-        <w:rPr>
-          <w:lang w:val="en-US"/>
-        </w:rPr>
-        <w:t xml:space="preserve"> The district team responsibilities have different weight for individual care - given by public and private health providers </w:t>
-      </w:r>
-      <w:r>
-        <w:rPr>
-          <w:lang w:val="en-US"/>
-        </w:rPr>
-        <w:t>a</w:t>
-      </w:r>
-      <w:r>
-        <w:rPr>
-          <w:lang w:val="en-US"/>
-        </w:rPr>
-        <w:t>nd for public health interventions to improve the health of the community, which are mainly provided by the public system. These public health interventions deal mainly with infectious diseases, which represent a risk of epidemic or endemic transmission and with common causes of disease and death such as dehydration and pneumonia in young children. The interventions must be effective, accessible to the community (particularly the poorest sectors of the population), efficient and affordable for the community to ensure sustainability. The district team must select the pertinent interventions and ensure resources, quality of delivery, coverage and health impact.</w:t>
+      </w:pPr>
+      <w:r>
+        <w:t xml:space="preserve">When it comes to the </w:t>
+      </w:r>
+      <w:proofErr w:type="gramStart"/>
+      <w:r>
+        <w:t>internet</w:t>
+      </w:r>
+      <w:proofErr w:type="gramEnd"/>
+      <w:r>
+        <w:t xml:space="preserve"> usage through mobile phone alone, India have 519 million users. Its says that this is driven by falling handset prices and rise in smartphone penetration, data subscribers in India are likely to grow an average 25% every year to reach 519 million by 2018 fiscal, a report by Morgan Stanley said.</w:t>
       </w:r>
     </w:p>
     <w:p>
@@ -646,75 +675,20 @@
         <w:spacing w:before="100" w:beforeAutospacing="1" w:after="100" w:afterAutospacing="1" w:line="360" w:lineRule="auto"/>
         <w:ind w:firstLine="720"/>
         <w:jc w:val="both"/>
-        <w:rPr>
-          <w:lang w:val="en-US"/>
-        </w:rPr>
-      </w:pPr>
-      <w:r>
-        <w:rPr>
-          <w:lang w:val="en-US"/>
-        </w:rPr>
-        <w:t xml:space="preserve"> To carry out these functions the team must collect and analyze standard data and use indicators of process, quality and outcome. Some categorical </w:t>
-      </w:r>
-      <w:r>
-        <w:rPr>
-          <w:lang w:val="en-IN"/>
-        </w:rPr>
-        <w:t>programmes</w:t>
-      </w:r>
-      <w:r>
-        <w:rPr>
-          <w:lang w:val="en-US"/>
-        </w:rPr>
-        <w:t xml:space="preserve"> dealing with tuberculosis, leprosy, </w:t>
-      </w:r>
-      <w:r>
-        <w:rPr>
-          <w:lang w:val="en-IN"/>
-        </w:rPr>
-        <w:t>immunisation</w:t>
-      </w:r>
-      <w:r>
-        <w:rPr>
-          <w:lang w:val="en-US"/>
-        </w:rPr>
-        <w:t xml:space="preserve">, and control of </w:t>
-      </w:r>
-      <w:r>
-        <w:rPr>
-          <w:lang w:val="en-IN"/>
-        </w:rPr>
-        <w:t>diarrhoeal</w:t>
-      </w:r>
-      <w:r>
-        <w:rPr>
-          <w:lang w:val="en-US"/>
-        </w:rPr>
-        <w:t xml:space="preserve"> and respiratory diseases in children have developed very detailed data collection and monitoring systems, which are applied in many countries. However, those systems are specific for each disease control </w:t>
-      </w:r>
-      <w:r>
-        <w:rPr>
-          <w:lang w:val="en-IN"/>
-        </w:rPr>
-        <w:t>programme</w:t>
-      </w:r>
-      <w:r>
-        <w:rPr>
-          <w:lang w:val="en-US"/>
-        </w:rPr>
-        <w:t xml:space="preserve"> and at district level may, depending on the </w:t>
-      </w:r>
-      <w:r>
-        <w:rPr>
-          <w:lang w:val="en-IN"/>
-        </w:rPr>
-        <w:t>organisation</w:t>
-      </w:r>
-      <w:r>
-        <w:rPr>
-          <w:lang w:val="en-US"/>
-        </w:rPr>
-        <w:t xml:space="preserve"> of the health system, result in duplication of administrative work, large number of forms to be filled and difficulties to evaluate the performance of primary health care (PHC) as a whole. </w:t>
+      </w:pPr>
+      <w:r>
+        <w:t>In its report on India's telecom sector, Morgan Stanley said it believes internet users will rise to 330 million in 2016 financial year, driven by falling handset costs, higher smartphone penetration, faster bandwidth and higher internet content or online services</w:t>
+      </w:r>
+      <w:proofErr w:type="gramStart"/>
+      <w:r>
+        <w:t>.[</w:t>
+      </w:r>
+      <w:proofErr w:type="gramEnd"/>
+      <w:r>
+        <w:t>15</w:t>
+      </w:r>
+      <w:r>
+        <w:t>]</w:t>
       </w:r>
     </w:p>
     <w:p>
@@ -725,27 +699,50 @@
         <w:spacing w:before="100" w:beforeAutospacing="1" w:after="100" w:afterAutospacing="1" w:line="360" w:lineRule="auto"/>
         <w:ind w:firstLine="720"/>
         <w:jc w:val="both"/>
-        <w:rPr>
-          <w:lang w:val="en-US"/>
-        </w:rPr>
-      </w:pPr>
-      <w:r>
-        <w:rPr>
-          <w:lang w:val="en-US"/>
-        </w:rPr>
-        <w:t xml:space="preserve">A core group of indicators, useful to evaluate the integrated PHC services and including indicators for triggering action are essential for the district team to function effectively. According to needs and capacity of the district level other indicators could be added. The core would be also useful for planners during health sector reform, to ensure that </w:t>
-      </w:r>
-      <w:r>
-        <w:rPr>
-          <w:lang w:val="en-US"/>
-        </w:rPr>
-        <w:lastRenderedPageBreak/>
-        <w:t>the reform process does not result in deterioration of the public health interventions addressing the priority health problems of the country or district.</w:t>
-      </w:r>
-    </w:p>
-    <w:p>
-      <w:pPr>
-        <w:pStyle w:val="SRSPara"/>
+      </w:pPr>
+      <w:r>
+        <w:t xml:space="preserve">Here it opens up a platform to reach millions of people to promote and provide </w:t>
+      </w:r>
+      <w:r>
+        <w:t>services that</w:t>
+      </w:r>
+      <w:r>
+        <w:t xml:space="preserve"> </w:t>
+      </w:r>
+      <w:r>
+        <w:t>help</w:t>
+      </w:r>
+      <w:r>
+        <w:t xml:space="preserve"> both the </w:t>
+      </w:r>
+      <w:r>
+        <w:t>user and the provider in tourism area. Sadly we don’t find enough resources and servic</w:t>
+      </w:r>
+      <w:r>
+        <w:t xml:space="preserve">es in this area in our country. </w:t>
+      </w:r>
+    </w:p>
+    <w:p>
+      <w:pPr>
+        <w:autoSpaceDE w:val="0"/>
+        <w:autoSpaceDN w:val="0"/>
+        <w:adjustRightInd w:val="0"/>
+        <w:spacing w:before="100" w:beforeAutospacing="1" w:after="100" w:afterAutospacing="1" w:line="360" w:lineRule="auto"/>
+        <w:ind w:firstLine="720"/>
+        <w:jc w:val="both"/>
+        <w:rPr>
+          <w:lang w:val="en-US"/>
+        </w:rPr>
+      </w:pPr>
+    </w:p>
+    <w:p>
+      <w:pPr>
+        <w:autoSpaceDE w:val="0"/>
+        <w:autoSpaceDN w:val="0"/>
+        <w:adjustRightInd w:val="0"/>
+        <w:spacing w:before="100" w:beforeAutospacing="1" w:after="100" w:afterAutospacing="1" w:line="360" w:lineRule="auto"/>
+        <w:ind w:firstLine="720"/>
+        <w:jc w:val="both"/>
         <w:sectPr>
           <w:headerReference w:type="default" r:id="rId8"/>
           <w:footerReference w:type="default" r:id="rId9"/>
@@ -761,6 +758,12 @@
           <w:noEndnote/>
         </w:sectPr>
       </w:pPr>
+      <w:r>
+        <w:rPr>
+          <w:lang w:val="en-US"/>
+        </w:rPr>
+        <w:t xml:space="preserve"> </w:t>
+      </w:r>
     </w:p>
     <w:p>
       <w:pPr>
@@ -887,49 +890,19 @@
         <w:rPr>
           <w:lang w:val="en-US"/>
         </w:rPr>
-        <w:t xml:space="preserve"> [1]</w:t>
-      </w:r>
-      <w:r>
-        <w:rPr>
-          <w:lang w:val="en-US"/>
-        </w:rPr>
-        <w:t xml:space="preserve"> provides only a district level entry to the database. The problem is that </w:t>
-      </w:r>
-      <w:r>
-        <w:rPr>
-          <w:szCs w:val="28"/>
-        </w:rPr>
-        <w:t xml:space="preserve">for a big district, it is also become quite difficult to collect the data form different parts of the district such </w:t>
-      </w:r>
-      <w:r>
-        <w:rPr>
-          <w:szCs w:val="28"/>
-        </w:rPr>
-        <w:t xml:space="preserve">that </w:t>
-      </w:r>
-      <w:r>
-        <w:rPr>
-          <w:szCs w:val="28"/>
-        </w:rPr>
-        <w:t>they can give the details to the government in time.</w:t>
-      </w:r>
-      <w:r>
-        <w:rPr>
-          <w:szCs w:val="28"/>
-        </w:rPr>
         <w:t xml:space="preserve"> </w:t>
       </w:r>
       <w:r>
         <w:rPr>
-          <w:szCs w:val="28"/>
-        </w:rPr>
-        <w:t xml:space="preserve">There is no forum and complaint session for the users to interact with the admin. </w:t>
-      </w:r>
-      <w:r>
-        <w:rPr>
-          <w:szCs w:val="28"/>
-        </w:rPr>
-        <w:t xml:space="preserve">Also, there is no disease diagnosis. </w:t>
+          <w:lang w:val="en-US"/>
+        </w:rPr>
+        <w:t>on the mobile platform has scattered information of places and food joints</w:t>
+      </w:r>
+      <w:r>
+        <w:rPr>
+          <w:lang w:val="en-US"/>
+        </w:rPr>
+        <w:t xml:space="preserve">. </w:t>
       </w:r>
     </w:p>
     <w:p>
@@ -998,6 +971,60 @@
           <w:szCs w:val="28"/>
         </w:rPr>
       </w:pPr>
+      <w:r>
+        <w:rPr>
+          <w:szCs w:val="28"/>
+        </w:rPr>
+        <w:tab/>
+      </w:r>
+      <w:r>
+        <w:rPr>
+          <w:szCs w:val="28"/>
+        </w:rPr>
+        <w:t xml:space="preserve">The information in the existing system </w:t>
+      </w:r>
+      <w:r>
+        <w:rPr>
+          <w:lang w:val="en-US"/>
+        </w:rPr>
+        <w:t>is</w:t>
+      </w:r>
+      <w:r>
+        <w:rPr>
+          <w:lang w:val="en-US"/>
+        </w:rPr>
+        <w:t xml:space="preserve"> limited</w:t>
+      </w:r>
+      <w:r>
+        <w:rPr>
+          <w:lang w:val="en-US"/>
+        </w:rPr>
+        <w:t xml:space="preserve"> to certain major cities</w:t>
+      </w:r>
+      <w:r>
+        <w:rPr>
+          <w:lang w:val="en-US"/>
+        </w:rPr>
+        <w:t xml:space="preserve"> and also many places and note-worthy landmarks are ruled out from it. The information is not up-to date and not easy for the users to understand.  </w:t>
+      </w:r>
+      <w:r>
+        <w:rPr>
+          <w:lang w:val="en-US"/>
+        </w:rPr>
+        <w:t>All this application supports only the English</w:t>
+      </w:r>
+      <w:r>
+        <w:rPr>
+          <w:lang w:val="en-US"/>
+        </w:rPr>
+        <w:t xml:space="preserve"> </w:t>
+      </w:r>
+      <w:r>
+        <w:rPr>
+          <w:lang w:val="en-US"/>
+        </w:rPr>
+        <w:t xml:space="preserve">language that makes it hard for domestic travellers to use. </w:t>
+      </w:r>
     </w:p>
     <w:p>
       <w:pPr>
@@ -1058,34 +1085,22 @@
           <w:lang w:val="en-US"/>
         </w:rPr>
       </w:pPr>
-      <w:r>
-        <w:t>CDMS is a computerized implementation, to enter data, generate reports and perform queries. The reports will be in the form of tables, graphs and maps. It is</w:t>
-      </w:r>
-      <w:r>
-        <w:t xml:space="preserve"> an online version of</w:t>
-      </w:r>
-      <w:r>
-        <w:t xml:space="preserve"> a web</w:t>
+      <w:proofErr w:type="spellStart"/>
+      <w:r>
+        <w:t>Inncity</w:t>
+      </w:r>
+      <w:proofErr w:type="spellEnd"/>
+      <w:r>
+        <w:t xml:space="preserve"> is an </w:t>
+      </w:r>
+      <w:r>
+        <w:t>android-based</w:t>
+      </w:r>
+      <w:r>
+        <w:t xml:space="preserve"> mobile application</w:t>
       </w:r>
       <w:r>
         <w:t xml:space="preserve"> </w:t>
-      </w:r>
-      <w:r>
-        <w:t>application</w:t>
-      </w:r>
-      <w:r>
-        <w:t>. It has provision for online data entry and some useful advance reports can also be viewed through this application. The data entry can be done in hospital level. The details of a patient are entered to the system through any agents in the hospital. The project included activities such as evaluation of surveillance and Early Warning Systems (EWS), GIS or Health maps. Using data that indicates spatial distributions of cases, CDMS software can assist public health officials to identify the location of an outbreak.</w:t>
-      </w:r>
-      <w:r>
-        <w:t xml:space="preserve"> It also includes forum and complaint </w:t>
-      </w:r>
-      <w:proofErr w:type="gramStart"/>
-      <w:r>
-        <w:t>session which helps the user to complaint and these complaints</w:t>
-      </w:r>
-      <w:proofErr w:type="gramEnd"/>
-      <w:r>
-        <w:t xml:space="preserve"> can be forwarded to concerned officials by the admin. CDMS also adds disease diagnosis feature.</w:t>
       </w:r>
     </w:p>
     <w:p>
@@ -1123,13 +1138,12 @@
           <w:lang w:val="en-US"/>
         </w:rPr>
       </w:pPr>
-    </w:p>
-    <w:p>
-      <w:pPr>
-        <w:pStyle w:val="SRSPara"/>
-        <w:spacing w:before="100" w:beforeAutospacing="1"/>
-        <w:rPr>
-          <w:rFonts w:ascii="Times New Roman" w:hAnsi="Times New Roman"/>
+      <w:bookmarkStart w:id="0" w:name="_GoBack"/>
+      <w:bookmarkEnd w:id="0"/>
+    </w:p>
+    <w:p>
+      <w:pPr>
+        <w:rPr>
           <w:b/>
           <w:bCs/>
           <w:lang w:val="en-US"/>
@@ -1138,10 +1152,7 @@
     </w:p>
     <w:p>
       <w:pPr>
-        <w:pStyle w:val="SRSPara"/>
-        <w:spacing w:before="100" w:beforeAutospacing="1"/>
-        <w:rPr>
-          <w:rFonts w:ascii="Times New Roman" w:hAnsi="Times New Roman"/>
+        <w:rPr>
           <w:b/>
           <w:bCs/>
           <w:lang w:val="en-US"/>
@@ -1150,29 +1161,147 @@
     </w:p>
     <w:p>
       <w:pPr>
-        <w:jc w:val="center"/>
+        <w:rPr>
+          <w:b/>
+          <w:bCs/>
+          <w:lang w:val="en-US"/>
+        </w:rPr>
+      </w:pPr>
+    </w:p>
+    <w:p>
+      <w:pPr>
+        <w:rPr>
+          <w:b/>
+          <w:bCs/>
+          <w:lang w:val="en-US"/>
+        </w:rPr>
+      </w:pPr>
+    </w:p>
+    <w:p>
+      <w:pPr>
+        <w:rPr>
+          <w:b/>
+          <w:bCs/>
+          <w:lang w:val="en-US"/>
+        </w:rPr>
+      </w:pPr>
+    </w:p>
+    <w:p>
+      <w:pPr>
+        <w:rPr>
+          <w:b/>
+          <w:bCs/>
+          <w:lang w:val="en-US"/>
+        </w:rPr>
+      </w:pPr>
+    </w:p>
+    <w:p>
+      <w:pPr>
+        <w:rPr>
+          <w:b/>
+          <w:bCs/>
+          <w:lang w:val="en-US"/>
+        </w:rPr>
+      </w:pPr>
+    </w:p>
+    <w:p>
+      <w:pPr>
+        <w:rPr>
+          <w:b/>
+          <w:bCs/>
+          <w:lang w:val="en-US"/>
+        </w:rPr>
+      </w:pPr>
+    </w:p>
+    <w:p>
+      <w:pPr>
+        <w:rPr>
+          <w:b/>
+          <w:bCs/>
+          <w:lang w:val="en-US"/>
+        </w:rPr>
+      </w:pPr>
+    </w:p>
+    <w:p>
+      <w:pPr>
+        <w:rPr>
+          <w:b/>
+          <w:bCs/>
+          <w:lang w:val="en-US"/>
+        </w:rPr>
+      </w:pPr>
+    </w:p>
+    <w:p>
+      <w:pPr>
+        <w:rPr>
+          <w:b/>
+          <w:bCs/>
+          <w:lang w:val="en-US"/>
+        </w:rPr>
+      </w:pPr>
+    </w:p>
+    <w:p>
+      <w:pPr>
+        <w:rPr>
+          <w:b/>
+          <w:bCs/>
+          <w:lang w:val="en-US"/>
+        </w:rPr>
+      </w:pPr>
+    </w:p>
+    <w:p>
+      <w:pPr>
+        <w:rPr>
+          <w:b/>
+          <w:bCs/>
+          <w:lang w:val="en-US"/>
+        </w:rPr>
+      </w:pPr>
+    </w:p>
+    <w:p>
+      <w:pPr>
+        <w:rPr>
+          <w:b/>
+          <w:bCs/>
+          <w:lang w:val="en-US"/>
+        </w:rPr>
+      </w:pPr>
+    </w:p>
+    <w:p>
+      <w:pPr>
+        <w:rPr>
+          <w:b/>
+          <w:bCs/>
+          <w:lang w:val="en-US"/>
+        </w:rPr>
+      </w:pPr>
+    </w:p>
+    <w:p>
+      <w:pPr>
         <w:rPr>
           <w:b/>
           <w:sz w:val="36"/>
           <w:szCs w:val="36"/>
         </w:rPr>
       </w:pPr>
-      <w:r>
+    </w:p>
+    <w:p>
+      <w:pPr>
+        <w:jc w:val="center"/>
         <w:rPr>
           <w:b/>
           <w:sz w:val="36"/>
           <w:szCs w:val="36"/>
         </w:rPr>
-        <w:lastRenderedPageBreak/>
-        <w:t>9</w:t>
-      </w:r>
+      </w:pPr>
       <w:r>
         <w:rPr>
           <w:b/>
           <w:sz w:val="36"/>
           <w:szCs w:val="36"/>
         </w:rPr>
-        <w:t>.</w:t>
+        <w:lastRenderedPageBreak/>
+        <w:t>9</w:t>
       </w:r>
       <w:r>
         <w:rPr>
@@ -1180,7 +1309,7 @@
           <w:sz w:val="36"/>
           <w:szCs w:val="36"/>
         </w:rPr>
-        <w:tab/>
+        <w:t>.</w:t>
       </w:r>
       <w:r>
         <w:rPr>
@@ -1188,7 +1317,7 @@
           <w:sz w:val="36"/>
           <w:szCs w:val="36"/>
         </w:rPr>
-        <w:t xml:space="preserve">SYSTEM </w:t>
+        <w:tab/>
       </w:r>
       <w:r>
         <w:rPr>
@@ -1196,17 +1325,25 @@
           <w:sz w:val="36"/>
           <w:szCs w:val="36"/>
         </w:rPr>
-        <w:t>DESIGN</w:t>
-      </w:r>
-    </w:p>
-    <w:p>
-      <w:pPr>
-        <w:jc w:val="center"/>
+        <w:t xml:space="preserve">SYSTEM </w:t>
+      </w:r>
+      <w:r>
         <w:rPr>
           <w:b/>
           <w:sz w:val="36"/>
           <w:szCs w:val="36"/>
         </w:rPr>
+        <w:t>DESIGN</w:t>
+      </w:r>
+    </w:p>
+    <w:p>
+      <w:pPr>
+        <w:jc w:val="center"/>
+        <w:rPr>
+          <w:b/>
+          <w:sz w:val="36"/>
+          <w:szCs w:val="36"/>
+        </w:rPr>
       </w:pPr>
     </w:p>
     <w:p>
@@ -1495,25 +1632,7 @@
           <w:sz w:val="24"/>
           <w:u w:val="none"/>
         </w:rPr>
-        <w:t xml:space="preserve">is the process of converting a user oriented description of the input to a computer based system into a programmer oriented </w:t>
-      </w:r>
-      <w:proofErr w:type="gramStart"/>
-      <w:r>
-        <w:rPr>
-          <w:b w:val="0"/>
-          <w:sz w:val="24"/>
-          <w:u w:val="none"/>
-        </w:rPr>
-        <w:t>specification .Here</w:t>
-      </w:r>
-      <w:proofErr w:type="gramEnd"/>
-      <w:r>
-        <w:rPr>
-          <w:b w:val="0"/>
-          <w:sz w:val="24"/>
-          <w:u w:val="none"/>
-        </w:rPr>
-        <w:t xml:space="preserve"> in this system we collect input from user, proper validation checks are performed in the input page to check whether the user had not left the required field blank or incorrect data has been placed if so, message will be generated by the system. The system uses the following pages as input pages.</w:t>
+        <w:t>is the process of converting a user oriented description of the input to a computer based system into a programmer oriented specification .Here in this system we collect input from user, proper validation checks are performed in the input page to check whether the user had not left the required field blank or incorrect data has been placed if so, message will be generated by the system. The system uses the following pages as input pages.</w:t>
       </w:r>
     </w:p>
     <w:p>
@@ -3538,25 +3657,7 @@
           <w:sz w:val="24"/>
           <w:u w:val="none"/>
         </w:rPr>
-        <w:t xml:space="preserve">It displays patient name and details on a grid </w:t>
-      </w:r>
-      <w:proofErr w:type="gramStart"/>
-      <w:r>
-        <w:rPr>
-          <w:b w:val="0"/>
-          <w:sz w:val="24"/>
-          <w:u w:val="none"/>
-        </w:rPr>
-        <w:t>view which</w:t>
-      </w:r>
-      <w:proofErr w:type="gramEnd"/>
-      <w:r>
-        <w:rPr>
-          <w:b w:val="0"/>
-          <w:sz w:val="24"/>
-          <w:u w:val="none"/>
-        </w:rPr>
-        <w:t xml:space="preserve"> have been entered by an agent.</w:t>
+        <w:t>It displays patient name and details on a grid view which have been entered by an agent.</w:t>
       </w:r>
     </w:p>
     <w:p>
@@ -3991,6 +4092,18 @@
         <w:pStyle w:val="Subtitle"/>
         <w:spacing w:before="100" w:beforeAutospacing="1" w:after="100" w:afterAutospacing="1"/>
         <w:rPr>
+          <w:b w:val="0"/>
+          <w:bCs w:val="0"/>
+          <w:sz w:val="24"/>
+          <w:u w:val="none"/>
+        </w:rPr>
+      </w:pPr>
+    </w:p>
+    <w:p>
+      <w:pPr>
+        <w:pStyle w:val="Subtitle"/>
+        <w:spacing w:before="100" w:beforeAutospacing="1" w:after="100" w:afterAutospacing="1"/>
+        <w:rPr>
           <w:bCs w:val="0"/>
           <w:sz w:val="28"/>
           <w:szCs w:val="28"/>
@@ -4004,6 +4117,7 @@
           <w:szCs w:val="28"/>
           <w:u w:val="none"/>
         </w:rPr>
+        <w:lastRenderedPageBreak/>
         <w:t>9</w:t>
       </w:r>
       <w:r>
@@ -4062,7 +4176,6 @@
           <w:sz w:val="24"/>
           <w:u w:val="none"/>
         </w:rPr>
-        <w:lastRenderedPageBreak/>
         <w:tab/>
         <w:t>A database is a collection of interrelated data stored with minimum redundancy to serve many users quickly and efficiently. The general way is to make information accessing easy, quick, inexpensive and flexible for the user. In the database design several objectives are considered controlling redundancy, ease of learning and use, data dependence, more information at low cost, accuracy and integrity are some of them.</w:t>
       </w:r>
@@ -4378,7 +4491,7 @@
         <w:rStyle w:val="PageNumber"/>
         <w:noProof/>
       </w:rPr>
-      <w:t>2</w:t>
+      <w:t>4</w:t>
     </w:r>
     <w:r>
       <w:rPr>

</xml_diff>